<commit_message>
Additional last remaining work
</commit_message>
<xml_diff>
--- a/Extra Credit.docx
+++ b/Extra Credit.docx
@@ -53,6 +53,27 @@
           <w:rtl w:val="0"/>
         </w:rPr>
         <w:t xml:space="preserve">Useful comments</w:t>
+      </w:r>
+    </w:p>
+    <w:p>
+      <w:pPr>
+        <w:rPr/>
+      </w:pPr>
+      <w:r>
+        <w:rPr>
+          <w:rtl w:val="0"/>
+        </w:rPr>
+      </w:r>
+    </w:p>
+    <w:p>
+      <w:pPr>
+        <w:rPr/>
+      </w:pPr>
+      <w:r>
+        <w:rPr>
+          <w:rtl w:val="0"/>
+        </w:rPr>
+        <w:t xml:space="preserve">Added formatted readme to the github page</w:t>
       </w:r>
     </w:p>
     <w:p>

</xml_diff>